<commit_message>
Short description of the project and user stories
</commit_message>
<xml_diff>
--- a/TZ.docx
+++ b/TZ.docx
@@ -634,6 +634,7 @@
     </w:p>
     <w:p>
       <w:pPr>
+        <w:ind w:firstLine="720"/>
         <w:contextualSpacing w:val="0"/>
       </w:pPr>
       <w:r>
@@ -864,6 +865,28 @@
     </w:p>
     <w:p>
       <w:pPr>
+        <w:ind w:left="0" w:firstLine="720"/>
+        <w:contextualSpacing w:val="0"/>
+      </w:pPr>
+      <w:r>
+        <w:rPr>
+          <w:rtl w:val="0"/>
+        </w:rPr>
+        <w:t xml:space="preserve">Вы капитан космического корабля, используя ваш интелект, находите оптимальный вариант решения внутриигровых ситуаций, диалогов и тем самым выходите победителем из схваток с вражеским кораблём. Выживите в суровых условиях неизведанного космоса и найдите дорогу домой!</w:t>
+      </w:r>
+    </w:p>
+    <w:p>
+      <w:pPr>
+        <w:contextualSpacing w:val="0"/>
+      </w:pPr>
+      <w:r>
+        <w:rPr>
+          <w:rtl w:val="0"/>
+        </w:rPr>
+      </w:r>
+    </w:p>
+    <w:p>
+      <w:pPr>
         <w:ind w:left="0" w:firstLine="0"/>
         <w:contextualSpacing w:val="0"/>
       </w:pPr>
@@ -871,17 +894,7 @@
         <w:rPr>
           <w:rtl w:val="0"/>
         </w:rPr>
-        <w:t xml:space="preserve">Вы капитан космического корабля, используя ваш ум, находите оптимальное вариант развития событий при решении внутриигровых ситуаций, диалогов и выходите победителем из схваток с вражеским кораблём. Выживите в суровых условиях неизведанного космоса и найдите дорогу домой!</w:t>
-      </w:r>
-    </w:p>
-    <w:p>
-      <w:pPr>
-        <w:contextualSpacing w:val="0"/>
-      </w:pPr>
-      <w:r>
-        <w:rPr>
-          <w:rtl w:val="0"/>
-        </w:rPr>
+        <w:t xml:space="preserve">Как капитан корабля, я хочу прокладывать маршрут касанием точки экране и тем самым достигать необходимых мест на карте.</w:t>
       </w:r>
     </w:p>
     <w:p>
@@ -893,7 +906,7 @@
         <w:rPr>
           <w:rtl w:val="0"/>
         </w:rPr>
-        <w:t xml:space="preserve">Как капитан корабля, я хочу прокладывать маршрут нажимая на экран и тем самым достигать необходимых мест на карте.</w:t>
+        <w:t xml:space="preserve">Как капитан корабля, я хочу, чтобы на протяжении игры, происходили разные случайные события, чтобы разнообразить геймплей.</w:t>
       </w:r>
     </w:p>
     <w:p>
@@ -905,7 +918,7 @@
         <w:rPr>
           <w:rtl w:val="0"/>
         </w:rPr>
-        <w:t xml:space="preserve">Как капитан корабля, я хочу, чтобы на протяжении игры, происходили разные случайные события, чтобы разнообразить геймплей.</w:t>
+        <w:t xml:space="preserve">Как капитан корабля, я хочу иметь простую систему улучшения своего экипажа и корабля, дабы упростить процесс игры в дальнейшем.</w:t>
       </w:r>
     </w:p>
     <w:p>
@@ -917,7 +930,7 @@
         <w:rPr>
           <w:rtl w:val="0"/>
         </w:rPr>
-        <w:t xml:space="preserve">Как капитан корабля, я хочу улучшать свой экипаж и корабль, дабы упростить процесс игры.</w:t>
+        <w:t xml:space="preserve">Как капитан корабля, я хочу получать вознагрождения соответствующие уровню сложности игрового задания.</w:t>
       </w:r>
     </w:p>
     <w:p>
@@ -929,19 +942,7 @@
         <w:rPr>
           <w:rtl w:val="0"/>
         </w:rPr>
-        <w:t xml:space="preserve">Как капитан корабля, я хочу получать вознагрождения за выполнение игровых заданий.</w:t>
-      </w:r>
-    </w:p>
-    <w:p>
-      <w:pPr>
-        <w:ind w:left="0" w:firstLine="0"/>
-        <w:contextualSpacing w:val="0"/>
-      </w:pPr>
-      <w:r>
-        <w:rPr>
-          <w:rtl w:val="0"/>
-        </w:rPr>
-        <w:t xml:space="preserve">Как капитан корабля, я хочу иметь возможно альтернативным способом получать награду.</w:t>
+        <w:t xml:space="preserve">Как капитан корабля, я хочу иметь возможность, кроме выполнения квестов, альтернативным способом получать игровую валюту и опыт.</w:t>
       </w:r>
       <w:r>
         <w:rPr>

</xml_diff>